<commit_message>
Change path of Negotiation in Mozakereh
</commit_message>
<xml_diff>
--- a/kar_afarini/karafarini.docx
+++ b/kar_afarini/karafarini.docx
@@ -6271,7 +6271,6 @@
           <w:rFonts w:ascii="XB Roya" w:hAnsi="XB Roya" w:cs="XB Roya"/>
           <w:sz w:val="48"/>
           <w:szCs w:val="48"/>
-          <w:rtl/>
           <w:lang w:bidi="fa-IR"/>
         </w:rPr>
       </w:pPr>
@@ -6385,284 +6384,6 @@
         </w:rPr>
         <w:t xml:space="preserve">، يک تفاوت، نگاه دولت هاست که به هر کدوم يه نظري و نگاهي دارند، مثلا تو ايران دانش بنيان ها را اي دي اي ميبينن، که اي دي اي و اس ام </w:t>
       </w:r>
-    </w:p>
-    <w:p>
-      <w:pPr>
-        <w:bidi/>
-        <w:jc w:val="both"/>
-        <w:rPr>
-          <w:rFonts w:ascii="XB Roya" w:hAnsi="XB Roya" w:cs="XB Roya"/>
-          <w:sz w:val="48"/>
-          <w:szCs w:val="48"/>
-          <w:lang w:bidi="fa-IR"/>
-        </w:rPr>
-      </w:pPr>
-    </w:p>
-    <w:p>
-      <w:pPr>
-        <w:bidi/>
-        <w:jc w:val="both"/>
-        <w:rPr>
-          <w:rFonts w:ascii="XB Roya" w:hAnsi="XB Roya" w:cs="XB Roya"/>
-          <w:sz w:val="48"/>
-          <w:szCs w:val="48"/>
-          <w:rtl/>
-          <w:lang w:bidi="fa-IR"/>
-        </w:rPr>
-      </w:pPr>
-    </w:p>
-    <w:p>
-      <w:pPr>
-        <w:bidi/>
-        <w:jc w:val="both"/>
-        <w:rPr>
-          <w:rFonts w:ascii="XB Roya" w:hAnsi="XB Roya" w:cs="XB Roya"/>
-          <w:sz w:val="48"/>
-          <w:szCs w:val="48"/>
-          <w:rtl/>
-          <w:lang w:bidi="fa-IR"/>
-        </w:rPr>
-      </w:pPr>
-    </w:p>
-    <w:p>
-      <w:pPr>
-        <w:bidi/>
-        <w:jc w:val="both"/>
-        <w:rPr>
-          <w:rFonts w:ascii="XB Roya" w:hAnsi="XB Roya" w:cs="XB Roya"/>
-          <w:sz w:val="48"/>
-          <w:szCs w:val="48"/>
-          <w:rtl/>
-          <w:lang w:bidi="fa-IR"/>
-        </w:rPr>
-      </w:pPr>
-    </w:p>
-    <w:p>
-      <w:pPr>
-        <w:bidi/>
-        <w:jc w:val="both"/>
-        <w:rPr>
-          <w:rFonts w:ascii="XB Roya" w:hAnsi="XB Roya" w:cs="XB Roya"/>
-          <w:sz w:val="48"/>
-          <w:szCs w:val="48"/>
-          <w:rtl/>
-          <w:lang w:bidi="fa-IR"/>
-        </w:rPr>
-      </w:pPr>
-    </w:p>
-    <w:p>
-      <w:pPr>
-        <w:bidi/>
-        <w:jc w:val="both"/>
-        <w:rPr>
-          <w:rFonts w:ascii="XB Roya" w:hAnsi="XB Roya" w:cs="XB Roya"/>
-          <w:sz w:val="48"/>
-          <w:szCs w:val="48"/>
-          <w:rtl/>
-          <w:lang w:bidi="fa-IR"/>
-        </w:rPr>
-      </w:pPr>
-    </w:p>
-    <w:p>
-      <w:pPr>
-        <w:bidi/>
-        <w:jc w:val="both"/>
-        <w:rPr>
-          <w:rFonts w:ascii="XB Roya" w:hAnsi="XB Roya" w:cs="XB Roya"/>
-          <w:sz w:val="48"/>
-          <w:szCs w:val="48"/>
-          <w:rtl/>
-          <w:lang w:bidi="fa-IR"/>
-        </w:rPr>
-      </w:pPr>
-    </w:p>
-    <w:p>
-      <w:pPr>
-        <w:bidi/>
-        <w:jc w:val="both"/>
-        <w:rPr>
-          <w:rFonts w:ascii="XB Roya" w:hAnsi="XB Roya" w:cs="XB Roya"/>
-          <w:sz w:val="48"/>
-          <w:szCs w:val="48"/>
-          <w:rtl/>
-          <w:lang w:bidi="fa-IR"/>
-        </w:rPr>
-      </w:pPr>
-    </w:p>
-    <w:p>
-      <w:pPr>
-        <w:bidi/>
-        <w:jc w:val="both"/>
-        <w:rPr>
-          <w:rFonts w:ascii="XB Roya" w:hAnsi="XB Roya" w:cs="XB Roya"/>
-          <w:sz w:val="48"/>
-          <w:szCs w:val="48"/>
-          <w:rtl/>
-          <w:lang w:bidi="fa-IR"/>
-        </w:rPr>
-      </w:pPr>
-    </w:p>
-    <w:p>
-      <w:pPr>
-        <w:bidi/>
-        <w:jc w:val="both"/>
-        <w:rPr>
-          <w:rFonts w:ascii="XB Roya" w:hAnsi="XB Roya" w:cs="XB Roya"/>
-          <w:sz w:val="48"/>
-          <w:szCs w:val="48"/>
-          <w:rtl/>
-          <w:lang w:bidi="fa-IR"/>
-        </w:rPr>
-      </w:pPr>
-    </w:p>
-    <w:p>
-      <w:pPr>
-        <w:bidi/>
-        <w:jc w:val="both"/>
-        <w:rPr>
-          <w:rFonts w:ascii="XB Roya" w:hAnsi="XB Roya" w:cs="XB Roya"/>
-          <w:sz w:val="48"/>
-          <w:szCs w:val="48"/>
-          <w:rtl/>
-          <w:lang w:bidi="fa-IR"/>
-        </w:rPr>
-      </w:pPr>
-    </w:p>
-    <w:p>
-      <w:pPr>
-        <w:bidi/>
-        <w:jc w:val="both"/>
-        <w:rPr>
-          <w:rFonts w:ascii="XB Roya" w:hAnsi="XB Roya" w:cs="XB Roya"/>
-          <w:sz w:val="48"/>
-          <w:szCs w:val="48"/>
-          <w:rtl/>
-          <w:lang w:bidi="fa-IR"/>
-        </w:rPr>
-      </w:pPr>
-    </w:p>
-    <w:p>
-      <w:pPr>
-        <w:bidi/>
-        <w:jc w:val="both"/>
-        <w:rPr>
-          <w:rFonts w:ascii="XB Roya" w:hAnsi="XB Roya" w:cs="XB Roya"/>
-          <w:sz w:val="48"/>
-          <w:szCs w:val="48"/>
-          <w:rtl/>
-          <w:lang w:bidi="fa-IR"/>
-        </w:rPr>
-      </w:pPr>
-    </w:p>
-    <w:p>
-      <w:pPr>
-        <w:bidi/>
-        <w:jc w:val="both"/>
-        <w:rPr>
-          <w:rFonts w:ascii="XB Roya" w:hAnsi="XB Roya" w:cs="XB Roya"/>
-          <w:sz w:val="48"/>
-          <w:szCs w:val="48"/>
-          <w:rtl/>
-          <w:lang w:bidi="fa-IR"/>
-        </w:rPr>
-      </w:pPr>
-    </w:p>
-    <w:p>
-      <w:pPr>
-        <w:bidi/>
-        <w:jc w:val="both"/>
-        <w:rPr>
-          <w:rFonts w:ascii="XB Roya" w:hAnsi="XB Roya" w:cs="XB Roya"/>
-          <w:sz w:val="48"/>
-          <w:szCs w:val="48"/>
-          <w:lang w:bidi="fa-IR"/>
-        </w:rPr>
-      </w:pPr>
-    </w:p>
-    <w:p>
-      <w:pPr>
-        <w:bidi/>
-        <w:jc w:val="both"/>
-        <w:rPr>
-          <w:rFonts w:ascii="XB Roya" w:hAnsi="XB Roya" w:cs="XB Roya"/>
-          <w:sz w:val="48"/>
-          <w:szCs w:val="48"/>
-          <w:lang w:bidi="fa-IR"/>
-        </w:rPr>
-      </w:pPr>
-    </w:p>
-    <w:p>
-      <w:pPr>
-        <w:bidi/>
-        <w:jc w:val="both"/>
-        <w:rPr>
-          <w:rFonts w:ascii="XB Roya" w:hAnsi="XB Roya" w:cs="XB Roya"/>
-          <w:sz w:val="48"/>
-          <w:szCs w:val="48"/>
-          <w:lang w:bidi="fa-IR"/>
-        </w:rPr>
-      </w:pPr>
-    </w:p>
-    <w:p>
-      <w:pPr>
-        <w:bidi/>
-        <w:jc w:val="both"/>
-        <w:rPr>
-          <w:rFonts w:ascii="XB Roya" w:hAnsi="XB Roya" w:cs="XB Roya"/>
-          <w:sz w:val="48"/>
-          <w:szCs w:val="48"/>
-          <w:rtl/>
-          <w:lang w:bidi="fa-IR"/>
-        </w:rPr>
-      </w:pPr>
-    </w:p>
-    <w:p>
-      <w:pPr>
-        <w:bidi/>
-        <w:jc w:val="both"/>
-        <w:rPr>
-          <w:rFonts w:ascii="XB Roya" w:hAnsi="XB Roya" w:cs="XB Roya"/>
-          <w:sz w:val="48"/>
-          <w:szCs w:val="48"/>
-          <w:lang w:bidi="fa-IR"/>
-        </w:rPr>
-      </w:pPr>
-    </w:p>
-    <w:p>
-      <w:pPr>
-        <w:bidi/>
-        <w:jc w:val="both"/>
-        <w:rPr>
-          <w:rFonts w:ascii="XB Roya" w:hAnsi="XB Roya" w:cs="XB Roya"/>
-          <w:sz w:val="48"/>
-          <w:szCs w:val="48"/>
-          <w:lang w:bidi="fa-IR"/>
-        </w:rPr>
-      </w:pPr>
-    </w:p>
-    <w:p>
-      <w:pPr>
-        <w:bidi/>
-        <w:jc w:val="both"/>
-        <w:rPr>
-          <w:rFonts w:ascii="XB Roya" w:hAnsi="XB Roya" w:cs="XB Roya"/>
-          <w:sz w:val="48"/>
-          <w:szCs w:val="48"/>
-          <w:lang w:bidi="fa-IR"/>
-        </w:rPr>
-      </w:pPr>
-    </w:p>
-    <w:p>
-      <w:pPr>
-        <w:bidi/>
-        <w:jc w:val="both"/>
-        <w:rPr>
-          <w:rFonts w:ascii="XB Roya" w:hAnsi="XB Roya" w:cs="XB Roya"/>
-          <w:sz w:val="48"/>
-          <w:szCs w:val="48"/>
-          <w:lang w:bidi="fa-IR"/>
-        </w:rPr>
-      </w:pPr>
     </w:p>
     <w:p>
       <w:pPr>

</xml_diff>